<commit_message>
Refiling + small changes
</commit_message>
<xml_diff>
--- a/Resumes/InternshipResume21.docx
+++ b/Resumes/InternshipResume21.docx
@@ -246,7 +246,25 @@
         <w:pStyle w:val="ListBullet"/>
       </w:pPr>
       <w:r>
-        <w:t xml:space="preserve">Preferred: Java, C </w:t>
+        <w:t xml:space="preserve">Experienced in Java, </w:t>
+      </w:r>
+      <w:r>
+        <w:t xml:space="preserve">C, </w:t>
+      </w:r>
+      <w:r>
+        <w:t xml:space="preserve">Python, </w:t>
+      </w:r>
+      <w:r>
+        <w:t>JavaScript, HTML</w:t>
+      </w:r>
+      <w:r>
+        <w:t>, Verilog</w:t>
+      </w:r>
+      <w:r>
+        <w:t>, VHDL, MySQL</w:t>
+      </w:r>
+      <w:r>
+        <w:t>, Assembly</w:t>
       </w:r>
     </w:p>
     <w:p>
@@ -254,39 +272,25 @@
         <w:pStyle w:val="ListBullet"/>
       </w:pPr>
       <w:r>
-        <w:t xml:space="preserve">Experienced in Java, Python, </w:t>
-      </w:r>
-      <w:r>
-        <w:t>C</w:t>
-      </w:r>
-      <w:r>
-        <w:t>, JavaScript, HTML</w:t>
-      </w:r>
-      <w:r>
-        <w:t>, Verilog</w:t>
-      </w:r>
-      <w:r>
-        <w:t>, VHDL, MySQL</w:t>
-      </w:r>
-    </w:p>
-    <w:p>
-      <w:pPr>
-        <w:pStyle w:val="ListBullet"/>
-      </w:pPr>
-      <w:r>
-        <w:t xml:space="preserve">Software: Android Studio, </w:t>
-      </w:r>
-      <w:r>
-        <w:t>GitHub</w:t>
-      </w:r>
-      <w:r>
-        <w:t>, Excel</w:t>
-      </w:r>
-      <w:r>
-        <w:t>, Linux</w:t>
-      </w:r>
-      <w:r>
-        <w:t>, Windows</w:t>
+        <w:t>Development Environments</w:t>
+      </w:r>
+      <w:r>
+        <w:t>: Android Studio</w:t>
+      </w:r>
+      <w:r>
+        <w:t xml:space="preserve">, </w:t>
+      </w:r>
+      <w:r>
+        <w:t xml:space="preserve">IntelliJ, Eclipse, VS Code, Jupyter Notebook, </w:t>
+      </w:r>
+      <w:r>
+        <w:t>Windows</w:t>
+      </w:r>
+      <w:r>
+        <w:t xml:space="preserve">, </w:t>
+      </w:r>
+      <w:r>
+        <w:t>Linux</w:t>
       </w:r>
     </w:p>
     <w:p>
@@ -353,6 +357,9 @@
       </w:r>
       <w:r>
         <w:t>development</w:t>
+      </w:r>
+      <w:r>
+        <w:t xml:space="preserve"> and proper GitHub code sharing practices</w:t>
       </w:r>
     </w:p>
     <w:p>
@@ -3325,6 +3332,7 @@
     <w:rsid w:val="001F1097"/>
     <w:rsid w:val="0022276A"/>
     <w:rsid w:val="007A3745"/>
+    <w:rsid w:val="00C47BD2"/>
   </w:rsids>
   <m:mathPr>
     <m:mathFont m:val="Cambria Math"/>

</xml_diff>

<commit_message>
IT job stuff added
</commit_message>
<xml_diff>
--- a/Resumes/InternshipResume21.docx
+++ b/Resumes/InternshipResume21.docx
@@ -1,6 +1,6 @@
 
 <file path=word/document.xml><?xml version="1.0" encoding="utf-8"?>
-<w:document xmlns:wpc="http://schemas.microsoft.com/office/word/2010/wordprocessingCanvas" xmlns:cx="http://schemas.microsoft.com/office/drawing/2014/chartex" xmlns:cx1="http://schemas.microsoft.com/office/drawing/2015/9/8/chartex" xmlns:cx2="http://schemas.microsoft.com/office/drawing/2015/10/21/chartex" xmlns:cx3="http://schemas.microsoft.com/office/drawing/2016/5/9/chartex" xmlns:cx4="http://schemas.microsoft.com/office/drawing/2016/5/10/chartex" xmlns:cx5="http://schemas.microsoft.com/office/drawing/2016/5/11/chartex" xmlns:cx6="http://schemas.microsoft.com/office/drawing/2016/5/12/chartex" xmlns:cx7="http://schemas.microsoft.com/office/drawing/2016/5/13/chartex" xmlns:cx8="http://schemas.microsoft.com/office/drawing/2016/5/14/chartex" xmlns:mc="http://schemas.openxmlformats.org/markup-compatibility/2006" xmlns:aink="http://schemas.microsoft.com/office/drawing/2016/ink" xmlns:am3d="http://schemas.microsoft.com/office/drawing/2017/model3d" xmlns:o="urn:schemas-microsoft-com:office:office" xmlns:r="http://schemas.openxmlformats.org/officeDocument/2006/relationships" xmlns:m="http://schemas.openxmlformats.org/officeDocument/2006/math" xmlns:v="urn:schemas-microsoft-com:vml" xmlns:wp14="http://schemas.microsoft.com/office/word/2010/wordprocessingDrawing" xmlns:wp="http://schemas.openxmlformats.org/drawingml/2006/wordprocessingDrawing" xmlns:w10="urn:schemas-microsoft-com:office:word" xmlns:w="http://schemas.openxmlformats.org/wordprocessingml/2006/main" xmlns:w14="http://schemas.microsoft.com/office/word/2010/wordml" xmlns:w15="http://schemas.microsoft.com/office/word/2012/wordml" xmlns:w16cex="http://schemas.microsoft.com/office/word/2018/wordml/cex" xmlns:w16cid="http://schemas.microsoft.com/office/word/2016/wordml/cid" xmlns:w16="http://schemas.microsoft.com/office/word/2018/wordml" xmlns:w16se="http://schemas.microsoft.com/office/word/2015/wordml/symex" xmlns:wpg="http://schemas.microsoft.com/office/word/2010/wordprocessingGroup" xmlns:wpi="http://schemas.microsoft.com/office/word/2010/wordprocessingInk" xmlns:wne="http://schemas.microsoft.com/office/word/2006/wordml" xmlns:wps="http://schemas.microsoft.com/office/word/2010/wordprocessingShape" mc:Ignorable="w14 w15 w16se w16cid w16 w16cex wp14">
+<w:document xmlns:wpc="http://schemas.microsoft.com/office/word/2010/wordprocessingCanvas" xmlns:cx="http://schemas.microsoft.com/office/drawing/2014/chartex" xmlns:cx1="http://schemas.microsoft.com/office/drawing/2015/9/8/chartex" xmlns:cx2="http://schemas.microsoft.com/office/drawing/2015/10/21/chartex" xmlns:cx3="http://schemas.microsoft.com/office/drawing/2016/5/9/chartex" xmlns:cx4="http://schemas.microsoft.com/office/drawing/2016/5/10/chartex" xmlns:cx5="http://schemas.microsoft.com/office/drawing/2016/5/11/chartex" xmlns:cx6="http://schemas.microsoft.com/office/drawing/2016/5/12/chartex" xmlns:cx7="http://schemas.microsoft.com/office/drawing/2016/5/13/chartex" xmlns:cx8="http://schemas.microsoft.com/office/drawing/2016/5/14/chartex" xmlns:mc="http://schemas.openxmlformats.org/markup-compatibility/2006" xmlns:aink="http://schemas.microsoft.com/office/drawing/2016/ink" xmlns:am3d="http://schemas.microsoft.com/office/drawing/2017/model3d" xmlns:o="urn:schemas-microsoft-com:office:office" xmlns:r="http://schemas.openxmlformats.org/officeDocument/2006/relationships" xmlns:m="http://schemas.openxmlformats.org/officeDocument/2006/math" xmlns:v="urn:schemas-microsoft-com:vml" xmlns:wp14="http://schemas.microsoft.com/office/word/2010/wordprocessingDrawing" xmlns:wp="http://schemas.openxmlformats.org/drawingml/2006/wordprocessingDrawing" xmlns:w10="urn:schemas-microsoft-com:office:word" xmlns:w="http://schemas.openxmlformats.org/wordprocessingml/2006/main" xmlns:w14="http://schemas.microsoft.com/office/word/2010/wordml" xmlns:w15="http://schemas.microsoft.com/office/word/2012/wordml" xmlns:w16cex="http://schemas.microsoft.com/office/word/2018/wordml/cex" xmlns:w16cid="http://schemas.microsoft.com/office/word/2016/wordml/cid" xmlns:w16="http://schemas.microsoft.com/office/word/2018/wordml" xmlns:w16sdtdh="http://schemas.microsoft.com/office/word/2020/wordml/sdtdatahash" xmlns:w16se="http://schemas.microsoft.com/office/word/2015/wordml/symex" xmlns:wpg="http://schemas.microsoft.com/office/word/2010/wordprocessingGroup" xmlns:wpi="http://schemas.microsoft.com/office/word/2010/wordprocessingInk" xmlns:wne="http://schemas.microsoft.com/office/word/2006/wordml" xmlns:wps="http://schemas.microsoft.com/office/word/2010/wordprocessingShape" mc:Ignorable="w14 w15 w16se w16cid w16 w16cex w16sdtdh wp14">
   <w:body>
     <w:p>
       <w:pPr>
@@ -264,7 +264,13 @@
         <w:t>, VHDL, MySQL</w:t>
       </w:r>
       <w:r>
-        <w:t>, Assembly</w:t>
+        <w:t>,</w:t>
+      </w:r>
+      <w:r>
+        <w:t xml:space="preserve"> Spring,</w:t>
+      </w:r>
+      <w:r>
+        <w:t xml:space="preserve"> Assembly</w:t>
       </w:r>
     </w:p>
     <w:p>
@@ -287,10 +293,7 @@
         <w:t>Windows</w:t>
       </w:r>
       <w:r>
-        <w:t xml:space="preserve">, </w:t>
-      </w:r>
-      <w:r>
-        <w:t>Linux</w:t>
+        <w:t>, Linux</w:t>
       </w:r>
     </w:p>
     <w:p>
@@ -515,7 +518,7 @@
 </file>
 
 <file path=word/endnotes.xml><?xml version="1.0" encoding="utf-8"?>
-<w:endnotes xmlns:wpc="http://schemas.microsoft.com/office/word/2010/wordprocessingCanvas" xmlns:cx="http://schemas.microsoft.com/office/drawing/2014/chartex" xmlns:cx1="http://schemas.microsoft.com/office/drawing/2015/9/8/chartex" xmlns:cx2="http://schemas.microsoft.com/office/drawing/2015/10/21/chartex" xmlns:cx3="http://schemas.microsoft.com/office/drawing/2016/5/9/chartex" xmlns:cx4="http://schemas.microsoft.com/office/drawing/2016/5/10/chartex" xmlns:cx5="http://schemas.microsoft.com/office/drawing/2016/5/11/chartex" xmlns:cx6="http://schemas.microsoft.com/office/drawing/2016/5/12/chartex" xmlns:cx7="http://schemas.microsoft.com/office/drawing/2016/5/13/chartex" xmlns:cx8="http://schemas.microsoft.com/office/drawing/2016/5/14/chartex" xmlns:mc="http://schemas.openxmlformats.org/markup-compatibility/2006" xmlns:aink="http://schemas.microsoft.com/office/drawing/2016/ink" xmlns:am3d="http://schemas.microsoft.com/office/drawing/2017/model3d" xmlns:o="urn:schemas-microsoft-com:office:office" xmlns:r="http://schemas.openxmlformats.org/officeDocument/2006/relationships" xmlns:m="http://schemas.openxmlformats.org/officeDocument/2006/math" xmlns:v="urn:schemas-microsoft-com:vml" xmlns:wp14="http://schemas.microsoft.com/office/word/2010/wordprocessingDrawing" xmlns:wp="http://schemas.openxmlformats.org/drawingml/2006/wordprocessingDrawing" xmlns:w10="urn:schemas-microsoft-com:office:word" xmlns:w="http://schemas.openxmlformats.org/wordprocessingml/2006/main" xmlns:w14="http://schemas.microsoft.com/office/word/2010/wordml" xmlns:w15="http://schemas.microsoft.com/office/word/2012/wordml" xmlns:w16cex="http://schemas.microsoft.com/office/word/2018/wordml/cex" xmlns:w16cid="http://schemas.microsoft.com/office/word/2016/wordml/cid" xmlns:w16="http://schemas.microsoft.com/office/word/2018/wordml" xmlns:w16se="http://schemas.microsoft.com/office/word/2015/wordml/symex" xmlns:wpg="http://schemas.microsoft.com/office/word/2010/wordprocessingGroup" xmlns:wpi="http://schemas.microsoft.com/office/word/2010/wordprocessingInk" xmlns:wne="http://schemas.microsoft.com/office/word/2006/wordml" xmlns:wps="http://schemas.microsoft.com/office/word/2010/wordprocessingShape" mc:Ignorable="w14 w15 w16se w16cid w16 w16cex wp14">
+<w:endnotes xmlns:wpc="http://schemas.microsoft.com/office/word/2010/wordprocessingCanvas" xmlns:cx="http://schemas.microsoft.com/office/drawing/2014/chartex" xmlns:cx1="http://schemas.microsoft.com/office/drawing/2015/9/8/chartex" xmlns:cx2="http://schemas.microsoft.com/office/drawing/2015/10/21/chartex" xmlns:cx3="http://schemas.microsoft.com/office/drawing/2016/5/9/chartex" xmlns:cx4="http://schemas.microsoft.com/office/drawing/2016/5/10/chartex" xmlns:cx5="http://schemas.microsoft.com/office/drawing/2016/5/11/chartex" xmlns:cx6="http://schemas.microsoft.com/office/drawing/2016/5/12/chartex" xmlns:cx7="http://schemas.microsoft.com/office/drawing/2016/5/13/chartex" xmlns:cx8="http://schemas.microsoft.com/office/drawing/2016/5/14/chartex" xmlns:mc="http://schemas.openxmlformats.org/markup-compatibility/2006" xmlns:aink="http://schemas.microsoft.com/office/drawing/2016/ink" xmlns:am3d="http://schemas.microsoft.com/office/drawing/2017/model3d" xmlns:o="urn:schemas-microsoft-com:office:office" xmlns:r="http://schemas.openxmlformats.org/officeDocument/2006/relationships" xmlns:m="http://schemas.openxmlformats.org/officeDocument/2006/math" xmlns:v="urn:schemas-microsoft-com:vml" xmlns:wp14="http://schemas.microsoft.com/office/word/2010/wordprocessingDrawing" xmlns:wp="http://schemas.openxmlformats.org/drawingml/2006/wordprocessingDrawing" xmlns:w10="urn:schemas-microsoft-com:office:word" xmlns:w="http://schemas.openxmlformats.org/wordprocessingml/2006/main" xmlns:w14="http://schemas.microsoft.com/office/word/2010/wordml" xmlns:w15="http://schemas.microsoft.com/office/word/2012/wordml" xmlns:w16cex="http://schemas.microsoft.com/office/word/2018/wordml/cex" xmlns:w16cid="http://schemas.microsoft.com/office/word/2016/wordml/cid" xmlns:w16="http://schemas.microsoft.com/office/word/2018/wordml" xmlns:w16sdtdh="http://schemas.microsoft.com/office/word/2020/wordml/sdtdatahash" xmlns:w16se="http://schemas.microsoft.com/office/word/2015/wordml/symex" xmlns:wpg="http://schemas.microsoft.com/office/word/2010/wordprocessingGroup" xmlns:wpi="http://schemas.microsoft.com/office/word/2010/wordprocessingInk" xmlns:wne="http://schemas.microsoft.com/office/word/2006/wordml" xmlns:wps="http://schemas.microsoft.com/office/word/2010/wordprocessingShape" mc:Ignorable="w14 w15 w16se w16cid w16 w16cex w16sdtdh wp14">
   <w:endnote w:type="separator" w:id="-1">
     <w:p>
       <w:pPr>
@@ -540,7 +543,7 @@
 </file>
 
 <file path=word/footer1.xml><?xml version="1.0" encoding="utf-8"?>
-<w:ftr xmlns:wpc="http://schemas.microsoft.com/office/word/2010/wordprocessingCanvas" xmlns:cx="http://schemas.microsoft.com/office/drawing/2014/chartex" xmlns:cx1="http://schemas.microsoft.com/office/drawing/2015/9/8/chartex" xmlns:cx2="http://schemas.microsoft.com/office/drawing/2015/10/21/chartex" xmlns:cx3="http://schemas.microsoft.com/office/drawing/2016/5/9/chartex" xmlns:cx4="http://schemas.microsoft.com/office/drawing/2016/5/10/chartex" xmlns:cx5="http://schemas.microsoft.com/office/drawing/2016/5/11/chartex" xmlns:cx6="http://schemas.microsoft.com/office/drawing/2016/5/12/chartex" xmlns:cx7="http://schemas.microsoft.com/office/drawing/2016/5/13/chartex" xmlns:cx8="http://schemas.microsoft.com/office/drawing/2016/5/14/chartex" xmlns:mc="http://schemas.openxmlformats.org/markup-compatibility/2006" xmlns:aink="http://schemas.microsoft.com/office/drawing/2016/ink" xmlns:am3d="http://schemas.microsoft.com/office/drawing/2017/model3d" xmlns:o="urn:schemas-microsoft-com:office:office" xmlns:r="http://schemas.openxmlformats.org/officeDocument/2006/relationships" xmlns:m="http://schemas.openxmlformats.org/officeDocument/2006/math" xmlns:v="urn:schemas-microsoft-com:vml" xmlns:wp14="http://schemas.microsoft.com/office/word/2010/wordprocessingDrawing" xmlns:wp="http://schemas.openxmlformats.org/drawingml/2006/wordprocessingDrawing" xmlns:w10="urn:schemas-microsoft-com:office:word" xmlns:w="http://schemas.openxmlformats.org/wordprocessingml/2006/main" xmlns:w14="http://schemas.microsoft.com/office/word/2010/wordml" xmlns:w15="http://schemas.microsoft.com/office/word/2012/wordml" xmlns:w16cex="http://schemas.microsoft.com/office/word/2018/wordml/cex" xmlns:w16cid="http://schemas.microsoft.com/office/word/2016/wordml/cid" xmlns:w16="http://schemas.microsoft.com/office/word/2018/wordml" xmlns:w16se="http://schemas.microsoft.com/office/word/2015/wordml/symex" xmlns:wpg="http://schemas.microsoft.com/office/word/2010/wordprocessingGroup" xmlns:wpi="http://schemas.microsoft.com/office/word/2010/wordprocessingInk" xmlns:wne="http://schemas.microsoft.com/office/word/2006/wordml" xmlns:wps="http://schemas.microsoft.com/office/word/2010/wordprocessingShape" mc:Ignorable="w14 w15 w16se w16cid w16 w16cex wp14">
+<w:ftr xmlns:wpc="http://schemas.microsoft.com/office/word/2010/wordprocessingCanvas" xmlns:cx="http://schemas.microsoft.com/office/drawing/2014/chartex" xmlns:cx1="http://schemas.microsoft.com/office/drawing/2015/9/8/chartex" xmlns:cx2="http://schemas.microsoft.com/office/drawing/2015/10/21/chartex" xmlns:cx3="http://schemas.microsoft.com/office/drawing/2016/5/9/chartex" xmlns:cx4="http://schemas.microsoft.com/office/drawing/2016/5/10/chartex" xmlns:cx5="http://schemas.microsoft.com/office/drawing/2016/5/11/chartex" xmlns:cx6="http://schemas.microsoft.com/office/drawing/2016/5/12/chartex" xmlns:cx7="http://schemas.microsoft.com/office/drawing/2016/5/13/chartex" xmlns:cx8="http://schemas.microsoft.com/office/drawing/2016/5/14/chartex" xmlns:mc="http://schemas.openxmlformats.org/markup-compatibility/2006" xmlns:aink="http://schemas.microsoft.com/office/drawing/2016/ink" xmlns:am3d="http://schemas.microsoft.com/office/drawing/2017/model3d" xmlns:o="urn:schemas-microsoft-com:office:office" xmlns:r="http://schemas.openxmlformats.org/officeDocument/2006/relationships" xmlns:m="http://schemas.openxmlformats.org/officeDocument/2006/math" xmlns:v="urn:schemas-microsoft-com:vml" xmlns:wp14="http://schemas.microsoft.com/office/word/2010/wordprocessingDrawing" xmlns:wp="http://schemas.openxmlformats.org/drawingml/2006/wordprocessingDrawing" xmlns:w10="urn:schemas-microsoft-com:office:word" xmlns:w="http://schemas.openxmlformats.org/wordprocessingml/2006/main" xmlns:w14="http://schemas.microsoft.com/office/word/2010/wordml" xmlns:w15="http://schemas.microsoft.com/office/word/2012/wordml" xmlns:w16cex="http://schemas.microsoft.com/office/word/2018/wordml/cex" xmlns:w16cid="http://schemas.microsoft.com/office/word/2016/wordml/cid" xmlns:w16="http://schemas.microsoft.com/office/word/2018/wordml" xmlns:w16sdtdh="http://schemas.microsoft.com/office/word/2020/wordml/sdtdatahash" xmlns:w16se="http://schemas.microsoft.com/office/word/2015/wordml/symex" xmlns:wpg="http://schemas.microsoft.com/office/word/2010/wordprocessingGroup" xmlns:wpi="http://schemas.microsoft.com/office/word/2010/wordprocessingInk" xmlns:wne="http://schemas.microsoft.com/office/word/2006/wordml" xmlns:wps="http://schemas.microsoft.com/office/word/2010/wordprocessingShape" mc:Ignorable="w14 w15 w16se w16cid w16 w16cex w16sdtdh wp14">
   <w:p>
     <w:pPr>
       <w:pStyle w:val="Footer"/>
@@ -574,7 +577,7 @@
 </file>
 
 <file path=word/footnotes.xml><?xml version="1.0" encoding="utf-8"?>
-<w:footnotes xmlns:wpc="http://schemas.microsoft.com/office/word/2010/wordprocessingCanvas" xmlns:cx="http://schemas.microsoft.com/office/drawing/2014/chartex" xmlns:cx1="http://schemas.microsoft.com/office/drawing/2015/9/8/chartex" xmlns:cx2="http://schemas.microsoft.com/office/drawing/2015/10/21/chartex" xmlns:cx3="http://schemas.microsoft.com/office/drawing/2016/5/9/chartex" xmlns:cx4="http://schemas.microsoft.com/office/drawing/2016/5/10/chartex" xmlns:cx5="http://schemas.microsoft.com/office/drawing/2016/5/11/chartex" xmlns:cx6="http://schemas.microsoft.com/office/drawing/2016/5/12/chartex" xmlns:cx7="http://schemas.microsoft.com/office/drawing/2016/5/13/chartex" xmlns:cx8="http://schemas.microsoft.com/office/drawing/2016/5/14/chartex" xmlns:mc="http://schemas.openxmlformats.org/markup-compatibility/2006" xmlns:aink="http://schemas.microsoft.com/office/drawing/2016/ink" xmlns:am3d="http://schemas.microsoft.com/office/drawing/2017/model3d" xmlns:o="urn:schemas-microsoft-com:office:office" xmlns:r="http://schemas.openxmlformats.org/officeDocument/2006/relationships" xmlns:m="http://schemas.openxmlformats.org/officeDocument/2006/math" xmlns:v="urn:schemas-microsoft-com:vml" xmlns:wp14="http://schemas.microsoft.com/office/word/2010/wordprocessingDrawing" xmlns:wp="http://schemas.openxmlformats.org/drawingml/2006/wordprocessingDrawing" xmlns:w10="urn:schemas-microsoft-com:office:word" xmlns:w="http://schemas.openxmlformats.org/wordprocessingml/2006/main" xmlns:w14="http://schemas.microsoft.com/office/word/2010/wordml" xmlns:w15="http://schemas.microsoft.com/office/word/2012/wordml" xmlns:w16cex="http://schemas.microsoft.com/office/word/2018/wordml/cex" xmlns:w16cid="http://schemas.microsoft.com/office/word/2016/wordml/cid" xmlns:w16="http://schemas.microsoft.com/office/word/2018/wordml" xmlns:w16se="http://schemas.microsoft.com/office/word/2015/wordml/symex" xmlns:wpg="http://schemas.microsoft.com/office/word/2010/wordprocessingGroup" xmlns:wpi="http://schemas.microsoft.com/office/word/2010/wordprocessingInk" xmlns:wne="http://schemas.microsoft.com/office/word/2006/wordml" xmlns:wps="http://schemas.microsoft.com/office/word/2010/wordprocessingShape" mc:Ignorable="w14 w15 w16se w16cid w16 w16cex wp14">
+<w:footnotes xmlns:wpc="http://schemas.microsoft.com/office/word/2010/wordprocessingCanvas" xmlns:cx="http://schemas.microsoft.com/office/drawing/2014/chartex" xmlns:cx1="http://schemas.microsoft.com/office/drawing/2015/9/8/chartex" xmlns:cx2="http://schemas.microsoft.com/office/drawing/2015/10/21/chartex" xmlns:cx3="http://schemas.microsoft.com/office/drawing/2016/5/9/chartex" xmlns:cx4="http://schemas.microsoft.com/office/drawing/2016/5/10/chartex" xmlns:cx5="http://schemas.microsoft.com/office/drawing/2016/5/11/chartex" xmlns:cx6="http://schemas.microsoft.com/office/drawing/2016/5/12/chartex" xmlns:cx7="http://schemas.microsoft.com/office/drawing/2016/5/13/chartex" xmlns:cx8="http://schemas.microsoft.com/office/drawing/2016/5/14/chartex" xmlns:mc="http://schemas.openxmlformats.org/markup-compatibility/2006" xmlns:aink="http://schemas.microsoft.com/office/drawing/2016/ink" xmlns:am3d="http://schemas.microsoft.com/office/drawing/2017/model3d" xmlns:o="urn:schemas-microsoft-com:office:office" xmlns:r="http://schemas.openxmlformats.org/officeDocument/2006/relationships" xmlns:m="http://schemas.openxmlformats.org/officeDocument/2006/math" xmlns:v="urn:schemas-microsoft-com:vml" xmlns:wp14="http://schemas.microsoft.com/office/word/2010/wordprocessingDrawing" xmlns:wp="http://schemas.openxmlformats.org/drawingml/2006/wordprocessingDrawing" xmlns:w10="urn:schemas-microsoft-com:office:word" xmlns:w="http://schemas.openxmlformats.org/wordprocessingml/2006/main" xmlns:w14="http://schemas.microsoft.com/office/word/2010/wordml" xmlns:w15="http://schemas.microsoft.com/office/word/2012/wordml" xmlns:w16cex="http://schemas.microsoft.com/office/word/2018/wordml/cex" xmlns:w16cid="http://schemas.microsoft.com/office/word/2016/wordml/cid" xmlns:w16="http://schemas.microsoft.com/office/word/2018/wordml" xmlns:w16sdtdh="http://schemas.microsoft.com/office/word/2020/wordml/sdtdatahash" xmlns:w16se="http://schemas.microsoft.com/office/word/2015/wordml/symex" xmlns:wpg="http://schemas.microsoft.com/office/word/2010/wordprocessingGroup" xmlns:wpi="http://schemas.microsoft.com/office/word/2010/wordprocessingInk" xmlns:wne="http://schemas.microsoft.com/office/word/2006/wordml" xmlns:wps="http://schemas.microsoft.com/office/word/2010/wordprocessingShape" mc:Ignorable="w14 w15 w16se w16cid w16 w16cex w16sdtdh wp14">
   <w:footnote w:type="separator" w:id="-1">
     <w:p>
       <w:pPr>
@@ -599,7 +602,7 @@
 </file>
 
 <file path=word/numbering.xml><?xml version="1.0" encoding="utf-8"?>
-<w:numbering xmlns:wpc="http://schemas.microsoft.com/office/word/2010/wordprocessingCanvas" xmlns:cx="http://schemas.microsoft.com/office/drawing/2014/chartex" xmlns:cx1="http://schemas.microsoft.com/office/drawing/2015/9/8/chartex" xmlns:cx2="http://schemas.microsoft.com/office/drawing/2015/10/21/chartex" xmlns:cx3="http://schemas.microsoft.com/office/drawing/2016/5/9/chartex" xmlns:cx4="http://schemas.microsoft.com/office/drawing/2016/5/10/chartex" xmlns:cx5="http://schemas.microsoft.com/office/drawing/2016/5/11/chartex" xmlns:cx6="http://schemas.microsoft.com/office/drawing/2016/5/12/chartex" xmlns:cx7="http://schemas.microsoft.com/office/drawing/2016/5/13/chartex" xmlns:cx8="http://schemas.microsoft.com/office/drawing/2016/5/14/chartex" xmlns:mc="http://schemas.openxmlformats.org/markup-compatibility/2006" xmlns:aink="http://schemas.microsoft.com/office/drawing/2016/ink" xmlns:am3d="http://schemas.microsoft.com/office/drawing/2017/model3d" xmlns:o="urn:schemas-microsoft-com:office:office" xmlns:r="http://schemas.openxmlformats.org/officeDocument/2006/relationships" xmlns:m="http://schemas.openxmlformats.org/officeDocument/2006/math" xmlns:v="urn:schemas-microsoft-com:vml" xmlns:wp14="http://schemas.microsoft.com/office/word/2010/wordprocessingDrawing" xmlns:wp="http://schemas.openxmlformats.org/drawingml/2006/wordprocessingDrawing" xmlns:w10="urn:schemas-microsoft-com:office:word" xmlns:w="http://schemas.openxmlformats.org/wordprocessingml/2006/main" xmlns:w14="http://schemas.microsoft.com/office/word/2010/wordml" xmlns:w15="http://schemas.microsoft.com/office/word/2012/wordml" xmlns:w16cex="http://schemas.microsoft.com/office/word/2018/wordml/cex" xmlns:w16cid="http://schemas.microsoft.com/office/word/2016/wordml/cid" xmlns:w16="http://schemas.microsoft.com/office/word/2018/wordml" xmlns:w16se="http://schemas.microsoft.com/office/word/2015/wordml/symex" xmlns:wpg="http://schemas.microsoft.com/office/word/2010/wordprocessingGroup" xmlns:wpi="http://schemas.microsoft.com/office/word/2010/wordprocessingInk" xmlns:wne="http://schemas.microsoft.com/office/word/2006/wordml" xmlns:wps="http://schemas.microsoft.com/office/word/2010/wordprocessingShape" mc:Ignorable="w14 w15 w16se w16cid w16 w16cex wp14">
+<w:numbering xmlns:wpc="http://schemas.microsoft.com/office/word/2010/wordprocessingCanvas" xmlns:cx="http://schemas.microsoft.com/office/drawing/2014/chartex" xmlns:cx1="http://schemas.microsoft.com/office/drawing/2015/9/8/chartex" xmlns:cx2="http://schemas.microsoft.com/office/drawing/2015/10/21/chartex" xmlns:cx3="http://schemas.microsoft.com/office/drawing/2016/5/9/chartex" xmlns:cx4="http://schemas.microsoft.com/office/drawing/2016/5/10/chartex" xmlns:cx5="http://schemas.microsoft.com/office/drawing/2016/5/11/chartex" xmlns:cx6="http://schemas.microsoft.com/office/drawing/2016/5/12/chartex" xmlns:cx7="http://schemas.microsoft.com/office/drawing/2016/5/13/chartex" xmlns:cx8="http://schemas.microsoft.com/office/drawing/2016/5/14/chartex" xmlns:mc="http://schemas.openxmlformats.org/markup-compatibility/2006" xmlns:aink="http://schemas.microsoft.com/office/drawing/2016/ink" xmlns:am3d="http://schemas.microsoft.com/office/drawing/2017/model3d" xmlns:o="urn:schemas-microsoft-com:office:office" xmlns:r="http://schemas.openxmlformats.org/officeDocument/2006/relationships" xmlns:m="http://schemas.openxmlformats.org/officeDocument/2006/math" xmlns:v="urn:schemas-microsoft-com:vml" xmlns:wp14="http://schemas.microsoft.com/office/word/2010/wordprocessingDrawing" xmlns:wp="http://schemas.openxmlformats.org/drawingml/2006/wordprocessingDrawing" xmlns:w10="urn:schemas-microsoft-com:office:word" xmlns:w="http://schemas.openxmlformats.org/wordprocessingml/2006/main" xmlns:w14="http://schemas.microsoft.com/office/word/2010/wordml" xmlns:w15="http://schemas.microsoft.com/office/word/2012/wordml" xmlns:w16cex="http://schemas.microsoft.com/office/word/2018/wordml/cex" xmlns:w16cid="http://schemas.microsoft.com/office/word/2016/wordml/cid" xmlns:w16="http://schemas.microsoft.com/office/word/2018/wordml" xmlns:w16sdtdh="http://schemas.microsoft.com/office/word/2020/wordml/sdtdatahash" xmlns:w16se="http://schemas.microsoft.com/office/word/2015/wordml/symex" xmlns:wpg="http://schemas.microsoft.com/office/word/2010/wordprocessingGroup" xmlns:wpi="http://schemas.microsoft.com/office/word/2010/wordprocessingInk" xmlns:wne="http://schemas.microsoft.com/office/word/2006/wordml" xmlns:wps="http://schemas.microsoft.com/office/word/2010/wordprocessingShape" mc:Ignorable="w14 w15 w16se w16cid w16 w16cex w16sdtdh wp14">
   <w:abstractNum w:abstractNumId="0" w15:restartNumberingAfterBreak="0">
     <w:nsid w:val="FFFFFF7C"/>
     <w:multiLevelType w:val="singleLevel"/>
@@ -1959,7 +1962,7 @@
 </file>
 
 <file path=word/styles.xml><?xml version="1.0" encoding="utf-8"?>
-<w:styles xmlns:mc="http://schemas.openxmlformats.org/markup-compatibility/2006" xmlns:r="http://schemas.openxmlformats.org/officeDocument/2006/relationships" xmlns:w="http://schemas.openxmlformats.org/wordprocessingml/2006/main" xmlns:w14="http://schemas.microsoft.com/office/word/2010/wordml" xmlns:w15="http://schemas.microsoft.com/office/word/2012/wordml" xmlns:w16cex="http://schemas.microsoft.com/office/word/2018/wordml/cex" xmlns:w16cid="http://schemas.microsoft.com/office/word/2016/wordml/cid" xmlns:w16="http://schemas.microsoft.com/office/word/2018/wordml" xmlns:w16se="http://schemas.microsoft.com/office/word/2015/wordml/symex" mc:Ignorable="w14 w15 w16se w16cid w16 w16cex">
+<w:styles xmlns:mc="http://schemas.openxmlformats.org/markup-compatibility/2006" xmlns:r="http://schemas.openxmlformats.org/officeDocument/2006/relationships" xmlns:w="http://schemas.openxmlformats.org/wordprocessingml/2006/main" xmlns:w14="http://schemas.microsoft.com/office/word/2010/wordml" xmlns:w15="http://schemas.microsoft.com/office/word/2012/wordml" xmlns:w16cex="http://schemas.microsoft.com/office/word/2018/wordml/cex" xmlns:w16cid="http://schemas.microsoft.com/office/word/2016/wordml/cid" xmlns:w16="http://schemas.microsoft.com/office/word/2018/wordml" xmlns:w16sdtdh="http://schemas.microsoft.com/office/word/2020/wordml/sdtdatahash" xmlns:w16se="http://schemas.microsoft.com/office/word/2015/wordml/symex" mc:Ignorable="w14 w15 w16se w16cid w16 w16cex w16sdtdh">
   <w:docDefaults>
     <w:rPrDefault>
       <w:rPr>
@@ -3179,7 +3182,7 @@
 </file>
 
 <file path=word/glossary/document.xml><?xml version="1.0" encoding="utf-8"?>
-<w:glossaryDocument xmlns:wpc="http://schemas.microsoft.com/office/word/2010/wordprocessingCanvas" xmlns:cx="http://schemas.microsoft.com/office/drawing/2014/chartex" xmlns:cx1="http://schemas.microsoft.com/office/drawing/2015/9/8/chartex" xmlns:cx2="http://schemas.microsoft.com/office/drawing/2015/10/21/chartex" xmlns:cx3="http://schemas.microsoft.com/office/drawing/2016/5/9/chartex" xmlns:cx4="http://schemas.microsoft.com/office/drawing/2016/5/10/chartex" xmlns:cx5="http://schemas.microsoft.com/office/drawing/2016/5/11/chartex" xmlns:cx6="http://schemas.microsoft.com/office/drawing/2016/5/12/chartex" xmlns:cx7="http://schemas.microsoft.com/office/drawing/2016/5/13/chartex" xmlns:cx8="http://schemas.microsoft.com/office/drawing/2016/5/14/chartex" xmlns:mc="http://schemas.openxmlformats.org/markup-compatibility/2006" xmlns:aink="http://schemas.microsoft.com/office/drawing/2016/ink" xmlns:am3d="http://schemas.microsoft.com/office/drawing/2017/model3d" xmlns:o="urn:schemas-microsoft-com:office:office" xmlns:r="http://schemas.openxmlformats.org/officeDocument/2006/relationships" xmlns:m="http://schemas.openxmlformats.org/officeDocument/2006/math" xmlns:v="urn:schemas-microsoft-com:vml" xmlns:wp14="http://schemas.microsoft.com/office/word/2010/wordprocessingDrawing" xmlns:wp="http://schemas.openxmlformats.org/drawingml/2006/wordprocessingDrawing" xmlns:w10="urn:schemas-microsoft-com:office:word" xmlns:w="http://schemas.openxmlformats.org/wordprocessingml/2006/main" xmlns:w14="http://schemas.microsoft.com/office/word/2010/wordml" xmlns:w15="http://schemas.microsoft.com/office/word/2012/wordml" xmlns:w16cex="http://schemas.microsoft.com/office/word/2018/wordml/cex" xmlns:w16cid="http://schemas.microsoft.com/office/word/2016/wordml/cid" xmlns:w16="http://schemas.microsoft.com/office/word/2018/wordml" xmlns:w16se="http://schemas.microsoft.com/office/word/2015/wordml/symex" xmlns:wpg="http://schemas.microsoft.com/office/word/2010/wordprocessingGroup" xmlns:wpi="http://schemas.microsoft.com/office/word/2010/wordprocessingInk" xmlns:wne="http://schemas.microsoft.com/office/word/2006/wordml" xmlns:wps="http://schemas.microsoft.com/office/word/2010/wordprocessingShape" mc:Ignorable="w14 w15 w16se w16cid w16 w16cex wp14">
+<w:glossaryDocument xmlns:wpc="http://schemas.microsoft.com/office/word/2010/wordprocessingCanvas" xmlns:cx="http://schemas.microsoft.com/office/drawing/2014/chartex" xmlns:cx1="http://schemas.microsoft.com/office/drawing/2015/9/8/chartex" xmlns:cx2="http://schemas.microsoft.com/office/drawing/2015/10/21/chartex" xmlns:cx3="http://schemas.microsoft.com/office/drawing/2016/5/9/chartex" xmlns:cx4="http://schemas.microsoft.com/office/drawing/2016/5/10/chartex" xmlns:cx5="http://schemas.microsoft.com/office/drawing/2016/5/11/chartex" xmlns:cx6="http://schemas.microsoft.com/office/drawing/2016/5/12/chartex" xmlns:cx7="http://schemas.microsoft.com/office/drawing/2016/5/13/chartex" xmlns:cx8="http://schemas.microsoft.com/office/drawing/2016/5/14/chartex" xmlns:mc="http://schemas.openxmlformats.org/markup-compatibility/2006" xmlns:aink="http://schemas.microsoft.com/office/drawing/2016/ink" xmlns:am3d="http://schemas.microsoft.com/office/drawing/2017/model3d" xmlns:o="urn:schemas-microsoft-com:office:office" xmlns:r="http://schemas.openxmlformats.org/officeDocument/2006/relationships" xmlns:m="http://schemas.openxmlformats.org/officeDocument/2006/math" xmlns:v="urn:schemas-microsoft-com:vml" xmlns:wp14="http://schemas.microsoft.com/office/word/2010/wordprocessingDrawing" xmlns:wp="http://schemas.openxmlformats.org/drawingml/2006/wordprocessingDrawing" xmlns:w10="urn:schemas-microsoft-com:office:word" xmlns:w="http://schemas.openxmlformats.org/wordprocessingml/2006/main" xmlns:w14="http://schemas.microsoft.com/office/word/2010/wordml" xmlns:w15="http://schemas.microsoft.com/office/word/2012/wordml" xmlns:w16cex="http://schemas.microsoft.com/office/word/2018/wordml/cex" xmlns:w16cid="http://schemas.microsoft.com/office/word/2016/wordml/cid" xmlns:w16="http://schemas.microsoft.com/office/word/2018/wordml" xmlns:w16sdtdh="http://schemas.microsoft.com/office/word/2020/wordml/sdtdatahash" xmlns:w16se="http://schemas.microsoft.com/office/word/2015/wordml/symex" xmlns:wpg="http://schemas.microsoft.com/office/word/2010/wordprocessingGroup" xmlns:wpi="http://schemas.microsoft.com/office/word/2010/wordprocessingInk" xmlns:wne="http://schemas.microsoft.com/office/word/2006/wordml" xmlns:wps="http://schemas.microsoft.com/office/word/2010/wordprocessingShape" mc:Ignorable="w14 w15 w16se w16cid w16 w16cex w16sdtdh wp14">
   <w:docParts>
     <w:docPart>
       <w:docPartPr>
@@ -3238,7 +3241,7 @@
 </file>
 
 <file path=word/glossary/fontTable.xml><?xml version="1.0" encoding="utf-8"?>
-<w:fonts xmlns:mc="http://schemas.openxmlformats.org/markup-compatibility/2006" xmlns:r="http://schemas.openxmlformats.org/officeDocument/2006/relationships" xmlns:w="http://schemas.openxmlformats.org/wordprocessingml/2006/main" xmlns:w14="http://schemas.microsoft.com/office/word/2010/wordml" xmlns:w15="http://schemas.microsoft.com/office/word/2012/wordml" xmlns:w16cex="http://schemas.microsoft.com/office/word/2018/wordml/cex" xmlns:w16cid="http://schemas.microsoft.com/office/word/2016/wordml/cid" xmlns:w16="http://schemas.microsoft.com/office/word/2018/wordml" xmlns:w16se="http://schemas.microsoft.com/office/word/2015/wordml/symex" mc:Ignorable="w14 w15 w16se w16cid w16 w16cex">
+<w:fonts xmlns:mc="http://schemas.openxmlformats.org/markup-compatibility/2006" xmlns:r="http://schemas.openxmlformats.org/officeDocument/2006/relationships" xmlns:w="http://schemas.openxmlformats.org/wordprocessingml/2006/main" xmlns:w14="http://schemas.microsoft.com/office/word/2010/wordml" xmlns:w15="http://schemas.microsoft.com/office/word/2012/wordml" xmlns:w16cex="http://schemas.microsoft.com/office/word/2018/wordml/cex" xmlns:w16cid="http://schemas.microsoft.com/office/word/2016/wordml/cid" xmlns:w16="http://schemas.microsoft.com/office/word/2018/wordml" xmlns:w16sdtdh="http://schemas.microsoft.com/office/word/2020/wordml/sdtdatahash" xmlns:w16se="http://schemas.microsoft.com/office/word/2015/wordml/symex" mc:Ignorable="w14 w15 w16se w16cid w16 w16cex w16sdtdh">
   <w:font w:name="Symbol">
     <w:panose1 w:val="05050102010706020507"/>
     <w:charset w:val="02"/>
@@ -3314,7 +3317,7 @@
 </file>
 
 <file path=word/glossary/settings.xml><?xml version="1.0" encoding="utf-8"?>
-<w:settings xmlns:mc="http://schemas.openxmlformats.org/markup-compatibility/2006" xmlns:o="urn:schemas-microsoft-com:office:office" xmlns:r="http://schemas.openxmlformats.org/officeDocument/2006/relationships" xmlns:m="http://schemas.openxmlformats.org/officeDocument/2006/math" xmlns:v="urn:schemas-microsoft-com:vml" xmlns:w10="urn:schemas-microsoft-com:office:word" xmlns:w="http://schemas.openxmlformats.org/wordprocessingml/2006/main" xmlns:w14="http://schemas.microsoft.com/office/word/2010/wordml" xmlns:w15="http://schemas.microsoft.com/office/word/2012/wordml" xmlns:w16cex="http://schemas.microsoft.com/office/word/2018/wordml/cex" xmlns:w16cid="http://schemas.microsoft.com/office/word/2016/wordml/cid" xmlns:w16="http://schemas.microsoft.com/office/word/2018/wordml" xmlns:w16se="http://schemas.microsoft.com/office/word/2015/wordml/symex" xmlns:sl="http://schemas.openxmlformats.org/schemaLibrary/2006/main" mc:Ignorable="w14 w15 w16se w16cid w16 w16cex">
+<w:settings xmlns:mc="http://schemas.openxmlformats.org/markup-compatibility/2006" xmlns:o="urn:schemas-microsoft-com:office:office" xmlns:r="http://schemas.openxmlformats.org/officeDocument/2006/relationships" xmlns:m="http://schemas.openxmlformats.org/officeDocument/2006/math" xmlns:v="urn:schemas-microsoft-com:vml" xmlns:w10="urn:schemas-microsoft-com:office:word" xmlns:w="http://schemas.openxmlformats.org/wordprocessingml/2006/main" xmlns:w14="http://schemas.microsoft.com/office/word/2010/wordml" xmlns:w15="http://schemas.microsoft.com/office/word/2012/wordml" xmlns:w16cex="http://schemas.microsoft.com/office/word/2018/wordml/cex" xmlns:w16cid="http://schemas.microsoft.com/office/word/2016/wordml/cid" xmlns:w16="http://schemas.microsoft.com/office/word/2018/wordml" xmlns:w16sdtdh="http://schemas.microsoft.com/office/word/2020/wordml/sdtdatahash" xmlns:w16se="http://schemas.microsoft.com/office/word/2015/wordml/symex" xmlns:sl="http://schemas.openxmlformats.org/schemaLibrary/2006/main" mc:Ignorable="w14 w15 w16se w16cid w16 w16cex w16sdtdh">
   <w:view w:val="normal"/>
   <w:defaultTabStop w:val="720"/>
   <w:characterSpacingControl w:val="doNotCompress"/>
@@ -3331,6 +3334,7 @@
     <w:rsidRoot w:val="0022276A"/>
     <w:rsid w:val="001F1097"/>
     <w:rsid w:val="0022276A"/>
+    <w:rsid w:val="005F5D83"/>
     <w:rsid w:val="007A3745"/>
     <w:rsid w:val="00C47BD2"/>
   </w:rsids>
@@ -3356,7 +3360,7 @@
 </file>
 
 <file path=word/glossary/styles.xml><?xml version="1.0" encoding="utf-8"?>
-<w:styles xmlns:mc="http://schemas.openxmlformats.org/markup-compatibility/2006" xmlns:r="http://schemas.openxmlformats.org/officeDocument/2006/relationships" xmlns:w="http://schemas.openxmlformats.org/wordprocessingml/2006/main" xmlns:w14="http://schemas.microsoft.com/office/word/2010/wordml" xmlns:w15="http://schemas.microsoft.com/office/word/2012/wordml" xmlns:w16cex="http://schemas.microsoft.com/office/word/2018/wordml/cex" xmlns:w16cid="http://schemas.microsoft.com/office/word/2016/wordml/cid" xmlns:w16="http://schemas.microsoft.com/office/word/2018/wordml" xmlns:w16se="http://schemas.microsoft.com/office/word/2015/wordml/symex" mc:Ignorable="w14 w15 w16se w16cid w16 w16cex">
+<w:styles xmlns:mc="http://schemas.openxmlformats.org/markup-compatibility/2006" xmlns:r="http://schemas.openxmlformats.org/officeDocument/2006/relationships" xmlns:w="http://schemas.openxmlformats.org/wordprocessingml/2006/main" xmlns:w14="http://schemas.microsoft.com/office/word/2010/wordml" xmlns:w15="http://schemas.microsoft.com/office/word/2012/wordml" xmlns:w16cex="http://schemas.microsoft.com/office/word/2018/wordml/cex" xmlns:w16cid="http://schemas.microsoft.com/office/word/2016/wordml/cid" xmlns:w16="http://schemas.microsoft.com/office/word/2018/wordml" xmlns:w16sdtdh="http://schemas.microsoft.com/office/word/2020/wordml/sdtdatahash" xmlns:w16se="http://schemas.microsoft.com/office/word/2015/wordml/symex" mc:Ignorable="w14 w15 w16se w16cid w16 w16cex w16sdtdh">
   <w:docDefaults>
     <w:rPrDefault>
       <w:rPr>
@@ -3791,7 +3795,7 @@
 </file>
 
 <file path=word/glossary/webSettings.xml><?xml version="1.0" encoding="utf-8"?>
-<w:webSettings xmlns:mc="http://schemas.openxmlformats.org/markup-compatibility/2006" xmlns:r="http://schemas.openxmlformats.org/officeDocument/2006/relationships" xmlns:w="http://schemas.openxmlformats.org/wordprocessingml/2006/main" xmlns:w14="http://schemas.microsoft.com/office/word/2010/wordml" xmlns:w15="http://schemas.microsoft.com/office/word/2012/wordml" xmlns:w16cex="http://schemas.microsoft.com/office/word/2018/wordml/cex" xmlns:w16cid="http://schemas.microsoft.com/office/word/2016/wordml/cid" xmlns:w16="http://schemas.microsoft.com/office/word/2018/wordml" xmlns:w16se="http://schemas.microsoft.com/office/word/2015/wordml/symex" mc:Ignorable="w14 w15 w16se w16cid w16 w16cex">
+<w:webSettings xmlns:mc="http://schemas.openxmlformats.org/markup-compatibility/2006" xmlns:r="http://schemas.openxmlformats.org/officeDocument/2006/relationships" xmlns:w="http://schemas.openxmlformats.org/wordprocessingml/2006/main" xmlns:w14="http://schemas.microsoft.com/office/word/2010/wordml" xmlns:w15="http://schemas.microsoft.com/office/word/2012/wordml" xmlns:w16cex="http://schemas.microsoft.com/office/word/2018/wordml/cex" xmlns:w16cid="http://schemas.microsoft.com/office/word/2016/wordml/cid" xmlns:w16="http://schemas.microsoft.com/office/word/2018/wordml" xmlns:w16sdtdh="http://schemas.microsoft.com/office/word/2020/wordml/sdtdatahash" xmlns:w16se="http://schemas.microsoft.com/office/word/2015/wordml/symex" mc:Ignorable="w14 w15 w16se w16cid w16 w16cex w16sdtdh">
   <w:optimizeForBrowser/>
   <w:allowPNG/>
 </w:webSettings>

</xml_diff>